<commit_message>
Ran name fix tests
</commit_message>
<xml_diff>
--- a/Training Project 0/Banking App Pt 1.docx
+++ b/Training Project 0/Banking App Pt 1.docx
@@ -20,6 +20,9 @@
       <w:r>
         <w:t xml:space="preserve"> </w:t>
       </w:r>
+      <w:r>
+        <w:t>EST (9am central)</w:t>
+      </w:r>
     </w:p>
     <w:p/>
     <w:p>
@@ -38,10 +41,7 @@
         </w:rPr>
       </w:pPr>
       <w:r>
-        <w:t>The Bank app is a console-based application that simulates banking operations. A customer can apply for an account, view their balance, and make withdrawals and deposits. An employee can approve or deny accounts and view account balances for their customer</w:t>
-      </w:r>
-      <w:r>
-        <w:t>s</w:t>
+        <w:t>The Bank app is a console-based application that simulates banking operations. A customer can apply for an account, view their balance, and make withdrawals and deposits. An employee can approve or deny accounts and view account balances for their customers</w:t>
       </w:r>
       <w:r>
         <w:rPr>
@@ -127,13 +127,7 @@
         <w:rPr>
           <w:color w:val="000000"/>
         </w:rPr>
-        <w:t xml:space="preserve">All </w:t>
-      </w:r>
-      <w:r>
-        <w:rPr>
-          <w:color w:val="000000"/>
-        </w:rPr>
-        <w:t>interaction with the user should be done through the console using the Scanner class</w:t>
+        <w:t>All interaction with the user should be done through the console using the Scanner class</w:t>
       </w:r>
     </w:p>
     <w:p>
@@ -199,13 +193,7 @@
         <w:rPr>
           <w:color w:val="000000"/>
         </w:rPr>
-        <w:t xml:space="preserve">Once the </w:t>
-      </w:r>
-      <w:r>
-        <w:rPr>
-          <w:color w:val="000000"/>
-        </w:rPr>
-        <w:t>account is open, customers should be able to withdraw, deposit, and transfer funds between accounts</w:t>
+        <w:t>Once the account is open, customers should be able to withdraw, deposit, and transfer funds between accounts</w:t>
       </w:r>
     </w:p>
     <w:p>
@@ -249,13 +237,7 @@
         <w:rPr>
           <w:color w:val="000000"/>
         </w:rPr>
-        <w:t>Employees of the bank should be able to view a</w:t>
-      </w:r>
-      <w:r>
-        <w:rPr>
-          <w:color w:val="000000"/>
-        </w:rPr>
-        <w:t>ll of their customers information</w:t>
+        <w:t>Employees of the bank should be able to view all of their customers information</w:t>
       </w:r>
     </w:p>
     <w:p>
@@ -475,13 +457,7 @@
         <w:rPr>
           <w:color w:val="000000"/>
         </w:rPr>
-        <w:t xml:space="preserve">All information should be persisted using text files and serialization via Object </w:t>
-      </w:r>
-      <w:r>
-        <w:rPr>
-          <w:color w:val="000000"/>
-        </w:rPr>
-        <w:t>Input/O</w:t>
+        <w:t>All information should be persisted using text files and serialization via Object Input/O</w:t>
       </w:r>
       <w:r>
         <w:t xml:space="preserve">utput </w:t>

</xml_diff>

<commit_message>
Started customer and account infomration display for Employee
</commit_message>
<xml_diff>
--- a/Training Project 0/Banking App Pt 1.docx
+++ b/Training Project 0/Banking App Pt 1.docx
@@ -66,7 +66,15 @@
         <w:spacing w:before="240" w:after="240" w:line="276" w:lineRule="auto"/>
       </w:pPr>
       <w:r>
-        <w:t>We want to see that you can meet deadlines and that you can code. You are expected to complete the following requirements and give a 5 minute presentation of your project.</w:t>
+        <w:t xml:space="preserve">We want to see that you can meet deadlines and that you can code. You are expected to complete the following requirements and give a </w:t>
+      </w:r>
+      <w:proofErr w:type="gramStart"/>
+      <w:r>
+        <w:t>5 minute</w:t>
+      </w:r>
+      <w:proofErr w:type="gramEnd"/>
+      <w:r>
+        <w:t xml:space="preserve"> presentation of your project.</w:t>
       </w:r>
     </w:p>
     <w:p>
@@ -91,19 +99,27 @@
           <w:between w:val="nil"/>
         </w:pBdr>
         <w:spacing w:after="0"/>
-      </w:pPr>
-      <w:r>
-        <w:rPr>
-          <w:color w:val="000000"/>
+        <w:rPr>
+          <w:highlight w:val="yellow"/>
+        </w:rPr>
+      </w:pPr>
+      <w:r>
+        <w:rPr>
+          <w:color w:val="000000"/>
+          <w:highlight w:val="yellow"/>
         </w:rPr>
         <w:t xml:space="preserve">Build the application as a Maven </w:t>
       </w:r>
       <w:r>
+        <w:rPr>
+          <w:highlight w:val="yellow"/>
+        </w:rPr>
         <w:t>project</w:t>
       </w:r>
       <w:r>
         <w:rPr>
           <w:color w:val="000000"/>
+          <w:highlight w:val="yellow"/>
         </w:rPr>
         <w:t xml:space="preserve"> using Java 8</w:t>
       </w:r>
@@ -149,7 +165,21 @@
         <w:rPr>
           <w:color w:val="000000"/>
         </w:rPr>
-        <w:t>Customers of the bank should be able to register with a username and password, and apply to open an account.</w:t>
+        <w:t xml:space="preserve">Customers of the bank should be able to register with a username and </w:t>
+      </w:r>
+      <w:proofErr w:type="gramStart"/>
+      <w:r>
+        <w:rPr>
+          <w:color w:val="000000"/>
+        </w:rPr>
+        <w:t>password, and</w:t>
+      </w:r>
+      <w:proofErr w:type="gramEnd"/>
+      <w:r>
+        <w:rPr>
+          <w:color w:val="000000"/>
+        </w:rPr>
+        <w:t xml:space="preserve"> apply to open an account.</w:t>
       </w:r>
     </w:p>
     <w:p>
@@ -193,7 +223,14 @@
         <w:rPr>
           <w:color w:val="000000"/>
         </w:rPr>
-        <w:t>Once the account is open, customers should be able to withdraw, deposit, and transfer funds between accounts</w:t>
+        <w:t>Once the account is open</w:t>
+      </w:r>
+      <w:r>
+        <w:rPr>
+          <w:color w:val="000000"/>
+          <w:highlight w:val="yellow"/>
+        </w:rPr>
+        <w:t>, customers should be able to withdraw, deposit, and transfer funds between accounts</w:t>
       </w:r>
     </w:p>
     <w:p>
@@ -259,7 +296,21 @@
         <w:rPr>
           <w:color w:val="000000"/>
         </w:rPr>
-        <w:t>This includes, account information</w:t>
+        <w:t xml:space="preserve">This </w:t>
+      </w:r>
+      <w:proofErr w:type="gramStart"/>
+      <w:r>
+        <w:rPr>
+          <w:color w:val="000000"/>
+        </w:rPr>
+        <w:t>includes,</w:t>
+      </w:r>
+      <w:proofErr w:type="gramEnd"/>
+      <w:r>
+        <w:rPr>
+          <w:color w:val="000000"/>
+        </w:rPr>
+        <w:t xml:space="preserve"> account information</w:t>
       </w:r>
     </w:p>
     <w:p>

</xml_diff>

<commit_message>
Now we have numbers. We had letters before. My mistake
</commit_message>
<xml_diff>
--- a/Training Project 0/Banking App Pt 1.docx
+++ b/Training Project 0/Banking App Pt 1.docx
@@ -138,10 +138,14 @@
           <w:between w:val="nil"/>
         </w:pBdr>
         <w:spacing w:after="0"/>
-      </w:pPr>
-      <w:r>
-        <w:rPr>
-          <w:color w:val="000000"/>
+        <w:rPr>
+          <w:highlight w:val="yellow"/>
+        </w:rPr>
+      </w:pPr>
+      <w:r>
+        <w:rPr>
+          <w:color w:val="000000"/>
+          <w:highlight w:val="yellow"/>
         </w:rPr>
         <w:t>All interaction with the user should be done through the console using the Scanner class</w:t>
       </w:r>
@@ -160,10 +164,14 @@
           <w:between w:val="nil"/>
         </w:pBdr>
         <w:spacing w:after="0"/>
-      </w:pPr>
-      <w:r>
-        <w:rPr>
-          <w:color w:val="000000"/>
+        <w:rPr>
+          <w:highlight w:val="yellow"/>
+        </w:rPr>
+      </w:pPr>
+      <w:r>
+        <w:rPr>
+          <w:color w:val="000000"/>
+          <w:highlight w:val="yellow"/>
         </w:rPr>
         <w:t xml:space="preserve">Customers of the bank should be able to register with a username and </w:t>
       </w:r>
@@ -171,6 +179,7 @@
       <w:r>
         <w:rPr>
           <w:color w:val="000000"/>
+          <w:highlight w:val="yellow"/>
         </w:rPr>
         <w:t>password, and</w:t>
       </w:r>
@@ -178,6 +187,7 @@
       <w:r>
         <w:rPr>
           <w:color w:val="000000"/>
+          <w:highlight w:val="yellow"/>
         </w:rPr>
         <w:t xml:space="preserve"> apply to open an account.</w:t>
       </w:r>
@@ -196,10 +206,14 @@
           <w:between w:val="nil"/>
         </w:pBdr>
         <w:spacing w:after="0"/>
-      </w:pPr>
-      <w:r>
-        <w:rPr>
-          <w:color w:val="000000"/>
+        <w:rPr>
+          <w:highlight w:val="yellow"/>
+        </w:rPr>
+      </w:pPr>
+      <w:r>
+        <w:rPr>
+          <w:color w:val="000000"/>
+          <w:highlight w:val="yellow"/>
         </w:rPr>
         <w:t>Customers should be able to apply for joint accounts</w:t>
       </w:r>
@@ -247,12 +261,23 @@
           <w:between w:val="nil"/>
         </w:pBdr>
         <w:spacing w:after="0"/>
-      </w:pPr>
-      <w:r>
-        <w:rPr>
-          <w:color w:val="000000"/>
-        </w:rPr>
-        <w:t>All basic validation should be done, such as trying to input negative amounts, overdrawing from accounts etc.</w:t>
+        <w:rPr>
+          <w:highlight w:val="yellow"/>
+        </w:rPr>
+      </w:pPr>
+      <w:r>
+        <w:rPr>
+          <w:color w:val="000000"/>
+          <w:highlight w:val="yellow"/>
+        </w:rPr>
+        <w:t xml:space="preserve">All basic validation should be done, such as trying to input negative amounts, </w:t>
+      </w:r>
+      <w:r>
+        <w:rPr>
+          <w:color w:val="000000"/>
+          <w:highlight w:val="yellow"/>
+        </w:rPr>
+        <w:t>overdrawing from accounts etc.</w:t>
       </w:r>
     </w:p>
     <w:p>
@@ -269,10 +294,14 @@
           <w:between w:val="nil"/>
         </w:pBdr>
         <w:spacing w:after="0"/>
-      </w:pPr>
-      <w:r>
-        <w:rPr>
-          <w:color w:val="000000"/>
+        <w:rPr>
+          <w:highlight w:val="yellow"/>
+        </w:rPr>
+      </w:pPr>
+      <w:r>
+        <w:rPr>
+          <w:color w:val="000000"/>
+          <w:highlight w:val="yellow"/>
         </w:rPr>
         <w:t>Employees of the bank should be able to view all of their customers information</w:t>
       </w:r>
@@ -291,10 +320,14 @@
           <w:between w:val="nil"/>
         </w:pBdr>
         <w:spacing w:after="0"/>
-      </w:pPr>
-      <w:r>
-        <w:rPr>
-          <w:color w:val="000000"/>
+        <w:rPr>
+          <w:highlight w:val="yellow"/>
+        </w:rPr>
+      </w:pPr>
+      <w:r>
+        <w:rPr>
+          <w:color w:val="000000"/>
+          <w:highlight w:val="yellow"/>
         </w:rPr>
         <w:t xml:space="preserve">This </w:t>
       </w:r>
@@ -302,6 +335,7 @@
       <w:r>
         <w:rPr>
           <w:color w:val="000000"/>
+          <w:highlight w:val="yellow"/>
         </w:rPr>
         <w:t>includes,</w:t>
       </w:r>
@@ -309,6 +343,7 @@
       <w:r>
         <w:rPr>
           <w:color w:val="000000"/>
+          <w:highlight w:val="yellow"/>
         </w:rPr>
         <w:t xml:space="preserve"> account information</w:t>
       </w:r>
@@ -327,10 +362,14 @@
           <w:between w:val="nil"/>
         </w:pBdr>
         <w:spacing w:after="0"/>
-      </w:pPr>
-      <w:r>
-        <w:rPr>
-          <w:color w:val="000000"/>
+        <w:rPr>
+          <w:highlight w:val="yellow"/>
+        </w:rPr>
+      </w:pPr>
+      <w:r>
+        <w:rPr>
+          <w:color w:val="000000"/>
+          <w:highlight w:val="yellow"/>
         </w:rPr>
         <w:t>Account balances</w:t>
       </w:r>
@@ -349,10 +388,14 @@
           <w:between w:val="nil"/>
         </w:pBdr>
         <w:spacing w:after="0"/>
-      </w:pPr>
-      <w:r>
-        <w:rPr>
-          <w:color w:val="000000"/>
+        <w:rPr>
+          <w:highlight w:val="yellow"/>
+        </w:rPr>
+      </w:pPr>
+      <w:r>
+        <w:rPr>
+          <w:color w:val="000000"/>
+          <w:highlight w:val="yellow"/>
         </w:rPr>
         <w:t>Personal information</w:t>
       </w:r>
@@ -371,10 +414,14 @@
           <w:between w:val="nil"/>
         </w:pBdr>
         <w:spacing w:after="0"/>
-      </w:pPr>
-      <w:r>
-        <w:rPr>
-          <w:color w:val="000000"/>
+        <w:rPr>
+          <w:highlight w:val="yellow"/>
+        </w:rPr>
+      </w:pPr>
+      <w:r>
+        <w:rPr>
+          <w:color w:val="000000"/>
+          <w:highlight w:val="yellow"/>
         </w:rPr>
         <w:t>Employees should be able to approve/deny open applications for accounts</w:t>
       </w:r>
@@ -393,10 +440,14 @@
           <w:between w:val="nil"/>
         </w:pBdr>
         <w:spacing w:after="0"/>
-      </w:pPr>
-      <w:r>
-        <w:rPr>
-          <w:color w:val="000000"/>
+        <w:rPr>
+          <w:highlight w:val="yellow"/>
+        </w:rPr>
+      </w:pPr>
+      <w:r>
+        <w:rPr>
+          <w:color w:val="000000"/>
+          <w:highlight w:val="yellow"/>
         </w:rPr>
         <w:t>Bank admins should be able to view and edit all accounts</w:t>
       </w:r>
@@ -415,10 +466,14 @@
           <w:between w:val="nil"/>
         </w:pBdr>
         <w:spacing w:after="0"/>
-      </w:pPr>
-      <w:r>
-        <w:rPr>
-          <w:color w:val="000000"/>
+        <w:rPr>
+          <w:highlight w:val="yellow"/>
+        </w:rPr>
+      </w:pPr>
+      <w:r>
+        <w:rPr>
+          <w:color w:val="000000"/>
+          <w:highlight w:val="yellow"/>
         </w:rPr>
         <w:t>This includes:</w:t>
       </w:r>
@@ -437,10 +492,14 @@
           <w:between w:val="nil"/>
         </w:pBdr>
         <w:spacing w:after="0"/>
-      </w:pPr>
-      <w:r>
-        <w:rPr>
-          <w:color w:val="000000"/>
+        <w:rPr>
+          <w:highlight w:val="yellow"/>
+        </w:rPr>
+      </w:pPr>
+      <w:r>
+        <w:rPr>
+          <w:color w:val="000000"/>
+          <w:highlight w:val="yellow"/>
         </w:rPr>
         <w:t>Approving/denying accounts</w:t>
       </w:r>
@@ -459,10 +518,14 @@
           <w:between w:val="nil"/>
         </w:pBdr>
         <w:spacing w:after="0"/>
-      </w:pPr>
-      <w:r>
-        <w:rPr>
-          <w:color w:val="000000"/>
+        <w:rPr>
+          <w:highlight w:val="yellow"/>
+        </w:rPr>
+      </w:pPr>
+      <w:r>
+        <w:rPr>
+          <w:color w:val="000000"/>
+          <w:highlight w:val="yellow"/>
         </w:rPr>
         <w:t>withdrawing, depositing, transferring from all accounts</w:t>
       </w:r>
@@ -481,10 +544,14 @@
           <w:between w:val="nil"/>
         </w:pBdr>
         <w:spacing w:after="0"/>
-      </w:pPr>
-      <w:r>
-        <w:rPr>
-          <w:color w:val="000000"/>
+        <w:rPr>
+          <w:highlight w:val="yellow"/>
+        </w:rPr>
+      </w:pPr>
+      <w:r>
+        <w:rPr>
+          <w:color w:val="000000"/>
+          <w:highlight w:val="yellow"/>
         </w:rPr>
         <w:t>canceling accounts</w:t>
       </w:r>

</xml_diff>